<commit_message>
đang test người chơi với nhau: các lượt đi lần lượt truyền message là mẫu mực, chỉ có message exchangeCard hoạt động chưa chính xác. Thời gian sleep rồi mới can thiệp view, rồi nhận message giữa chừng cũng can thiệp view nên view nát -> canh lại join thread cho phù hợp.
</commit_message>
<xml_diff>
--- a/Report.docx
+++ b/Report.docx
@@ -10,7 +10,7 @@
           <w:b/>
           <w:color w:val="0066FF"/>
           <w:kern w:val="28"/>
-          <w:sz w:val="30"/>
+          <w:sz w:val="32"/>
           <w:szCs w:val="52"/>
           <w:lang w:eastAsia="ja-JP"/>
           <w14:ligatures w14:val="standard"/>
@@ -23,7 +23,7 @@
           <w:b/>
           <w:color w:val="0066FF"/>
           <w:kern w:val="28"/>
-          <w:sz w:val="30"/>
+          <w:sz w:val="36"/>
           <w:szCs w:val="52"/>
           <w:lang w:eastAsia="ja-JP"/>
           <w14:ligatures w14:val="standard"/>
@@ -36,6 +36,7 @@
       <w:pPr>
         <w:rPr>
           <w:rFonts w:cs="Segoe UI"/>
+          <w:sz w:val="24"/>
         </w:rPr>
       </w:pPr>
     </w:p>
@@ -43,6 +44,7 @@
       <w:pPr>
         <w:rPr>
           <w:rFonts w:cs="Segoe UI"/>
+          <w:sz w:val="24"/>
         </w:rPr>
       </w:pPr>
     </w:p>
@@ -50,6 +52,7 @@
       <w:pPr>
         <w:rPr>
           <w:rFonts w:cs="Segoe UI"/>
+          <w:sz w:val="24"/>
         </w:rPr>
       </w:pPr>
       <w:r>
@@ -57,11 +60,12 @@
           <w:rFonts w:eastAsia="SimSun" w:cs="Times New Roman"/>
           <w:noProof/>
           <w:color w:val="595959"/>
+          <w:sz w:val="24"/>
         </w:rPr>
         <mc:AlternateContent>
           <mc:Choice Requires="wpg">
             <w:drawing>
-              <wp:anchor distT="0" distB="0" distL="114300" distR="114300" simplePos="0" relativeHeight="251673600" behindDoc="0" locked="0" layoutInCell="1" allowOverlap="1" wp14:anchorId="44954A13" wp14:editId="2E4787EE">
+              <wp:anchor distT="0" distB="0" distL="114300" distR="114300" simplePos="0" relativeHeight="251673600" behindDoc="0" locked="0" layoutInCell="1" allowOverlap="1" wp14:anchorId="062C12D3" wp14:editId="63DADEAC">
                 <wp:simplePos x="0" y="0"/>
                 <wp:positionH relativeFrom="margin">
                   <wp:align>left</wp:align>
@@ -234,7 +238,7 @@
           </mc:Choice>
           <mc:Fallback>
             <w:pict>
-              <v:group w14:anchorId="44954A13" id="Group 8" o:spid="_x0000_s1026" style="position:absolute;margin-left:0;margin-top:80.25pt;width:504.95pt;height:165.1pt;z-index:251673600;mso-position-horizontal:left;mso-position-horizontal-relative:margin;mso-position-vertical-relative:margin;mso-width-relative:margin;mso-height-relative:margin" coordsize="65379,64194" o:gfxdata="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">
+              <v:group w14:anchorId="062C12D3" id="Group 8" o:spid="_x0000_s1026" style="position:absolute;margin-left:0;margin-top:80.25pt;width:504.95pt;height:165.1pt;z-index:251673600;mso-position-horizontal:left;mso-position-horizontal-relative:margin;mso-position-vertical-relative:margin;mso-width-relative:margin;mso-height-relative:margin" coordsize="65379,64194" o:gfxdata="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">
                 <v:rect id="Rectangle 9" o:spid="_x0000_s1027" style="position:absolute;width:65379;height:64194;visibility:visible;mso-wrap-style:square;v-text-anchor:middle" o:gfxdata="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" fillcolor="#4472c4" stroked="f" strokeweight="1pt"/>
                 <v:shapetype id="_x0000_t202" coordsize="21600,21600" o:spt="202" path="m,l,21600r21600,l21600,xe">
                   <v:stroke joinstyle="miter"/>
@@ -313,6 +317,7 @@
       <w:pPr>
         <w:rPr>
           <w:rFonts w:cs="Segoe UI"/>
+          <w:sz w:val="24"/>
         </w:rPr>
       </w:pPr>
     </w:p>
@@ -320,6 +325,7 @@
       <w:pPr>
         <w:rPr>
           <w:rFonts w:cs="Segoe UI"/>
+          <w:sz w:val="24"/>
         </w:rPr>
       </w:pPr>
     </w:p>
@@ -327,6 +333,7 @@
       <w:pPr>
         <w:rPr>
           <w:rFonts w:cs="Segoe UI"/>
+          <w:sz w:val="24"/>
         </w:rPr>
       </w:pPr>
     </w:p>
@@ -334,6 +341,7 @@
       <w:pPr>
         <w:rPr>
           <w:rFonts w:cs="Segoe UI"/>
+          <w:sz w:val="24"/>
         </w:rPr>
       </w:pPr>
     </w:p>
@@ -341,6 +349,7 @@
       <w:pPr>
         <w:rPr>
           <w:rFonts w:cs="Segoe UI"/>
+          <w:sz w:val="24"/>
         </w:rPr>
       </w:pPr>
     </w:p>
@@ -348,6 +357,7 @@
       <w:pPr>
         <w:rPr>
           <w:rFonts w:cs="Segoe UI"/>
+          <w:sz w:val="24"/>
         </w:rPr>
       </w:pPr>
     </w:p>
@@ -355,6 +365,7 @@
       <w:pPr>
         <w:rPr>
           <w:rFonts w:cs="Segoe UI"/>
+          <w:sz w:val="24"/>
         </w:rPr>
       </w:pPr>
     </w:p>
@@ -362,6 +373,7 @@
       <w:pPr>
         <w:rPr>
           <w:rFonts w:cs="Segoe UI"/>
+          <w:sz w:val="24"/>
         </w:rPr>
       </w:pPr>
     </w:p>
@@ -369,6 +381,7 @@
       <w:pPr>
         <w:rPr>
           <w:rFonts w:cs="Segoe UI"/>
+          <w:sz w:val="24"/>
         </w:rPr>
       </w:pPr>
     </w:p>
@@ -376,6 +389,7 @@
       <w:pPr>
         <w:rPr>
           <w:rFonts w:cs="Segoe UI"/>
+          <w:sz w:val="24"/>
         </w:rPr>
       </w:pPr>
     </w:p>
@@ -383,6 +397,7 @@
       <w:pPr>
         <w:rPr>
           <w:rFonts w:cs="Segoe UI"/>
+          <w:sz w:val="24"/>
         </w:rPr>
       </w:pPr>
     </w:p>
@@ -390,6 +405,7 @@
       <w:pPr>
         <w:rPr>
           <w:rFonts w:cs="Segoe UI"/>
+          <w:sz w:val="24"/>
         </w:rPr>
       </w:pPr>
     </w:p>
@@ -397,6 +413,7 @@
       <w:pPr>
         <w:rPr>
           <w:rFonts w:cs="Segoe UI"/>
+          <w:sz w:val="24"/>
         </w:rPr>
       </w:pPr>
     </w:p>
@@ -404,6 +421,7 @@
       <w:pPr>
         <w:rPr>
           <w:rFonts w:cs="Segoe UI"/>
+          <w:sz w:val="24"/>
         </w:rPr>
       </w:pPr>
     </w:p>
@@ -411,6 +429,7 @@
       <w:pPr>
         <w:rPr>
           <w:rFonts w:cs="Segoe UI"/>
+          <w:sz w:val="24"/>
         </w:rPr>
       </w:pPr>
     </w:p>
@@ -418,6 +437,7 @@
       <w:pPr>
         <w:rPr>
           <w:rFonts w:cs="Segoe UI"/>
+          <w:sz w:val="24"/>
         </w:rPr>
       </w:pPr>
     </w:p>
@@ -425,6 +445,7 @@
       <w:pPr>
         <w:rPr>
           <w:rFonts w:cs="Segoe UI"/>
+          <w:sz w:val="24"/>
         </w:rPr>
       </w:pPr>
     </w:p>
@@ -432,6 +453,7 @@
       <w:pPr>
         <w:rPr>
           <w:rFonts w:cs="Segoe UI"/>
+          <w:sz w:val="24"/>
         </w:rPr>
       </w:pPr>
     </w:p>
@@ -439,6 +461,7 @@
       <w:pPr>
         <w:rPr>
           <w:rFonts w:cs="Segoe UI"/>
+          <w:sz w:val="24"/>
         </w:rPr>
         <w:sectPr>
           <w:pgSz w:w="12240" w:h="15840"/>
@@ -450,12 +473,12 @@
       <w:r>
         <w:rPr>
           <w:noProof/>
-          <w:sz w:val="24"/>
+          <w:sz w:val="28"/>
         </w:rPr>
         <mc:AlternateContent>
           <mc:Choice Requires="wps">
             <w:drawing>
-              <wp:anchor distT="0" distB="0" distL="114300" distR="114300" simplePos="0" relativeHeight="251671552" behindDoc="0" locked="0" layoutInCell="1" allowOverlap="1" wp14:anchorId="5E3E7EF0" wp14:editId="1E98A56A">
+              <wp:anchor distT="0" distB="0" distL="114300" distR="114300" simplePos="0" relativeHeight="251671552" behindDoc="0" locked="0" layoutInCell="1" allowOverlap="1" wp14:anchorId="5E9D6B43" wp14:editId="5828D011">
                 <wp:simplePos x="0" y="0"/>
                 <wp:positionH relativeFrom="page">
                   <wp:align>right</wp:align>
@@ -531,9 +554,10 @@
         <w:rPr>
           <w:rFonts w:cs="Segoe UI"/>
           <w:noProof/>
+          <w:sz w:val="24"/>
         </w:rPr>
         <w:drawing>
-          <wp:anchor distT="0" distB="0" distL="114300" distR="114300" simplePos="0" relativeHeight="251665408" behindDoc="0" locked="0" layoutInCell="1" allowOverlap="1" wp14:anchorId="426E0471" wp14:editId="11AD4090">
+          <wp:anchor distT="0" distB="0" distL="114300" distR="114300" simplePos="0" relativeHeight="251665408" behindDoc="0" locked="0" layoutInCell="1" allowOverlap="1" wp14:anchorId="30C2F724" wp14:editId="428FE72F">
             <wp:simplePos x="0" y="0"/>
             <wp:positionH relativeFrom="margin">
               <wp:posOffset>409433</wp:posOffset>
@@ -599,11 +623,12 @@
         <w:rPr>
           <w:rFonts w:cs="Segoe UI"/>
           <w:noProof/>
+          <w:sz w:val="24"/>
         </w:rPr>
         <mc:AlternateContent>
           <mc:Choice Requires="wps">
             <w:drawing>
-              <wp:anchor distT="0" distB="0" distL="114300" distR="114300" simplePos="0" relativeHeight="251664384" behindDoc="0" locked="0" layoutInCell="1" allowOverlap="1" wp14:anchorId="3E92A22A" wp14:editId="1A63F489">
+              <wp:anchor distT="0" distB="0" distL="114300" distR="114300" simplePos="0" relativeHeight="251664384" behindDoc="0" locked="0" layoutInCell="1" allowOverlap="1" wp14:anchorId="25A4DE60" wp14:editId="40F3DCB8">
                 <wp:simplePos x="0" y="0"/>
                 <wp:positionH relativeFrom="margin">
                   <wp:align>left</wp:align>
@@ -701,7 +726,7 @@
           </mc:Choice>
           <mc:Fallback>
             <w:pict>
-              <v:shape w14:anchorId="3E92A22A" id="Text Box 2" o:spid="_x0000_s1030" type="#_x0000_t202" style="position:absolute;margin-left:0;margin-top:110.2pt;width:423.05pt;height:110.55pt;z-index:251664384;visibility:visible;mso-wrap-style:square;mso-width-percent:0;mso-height-percent:200;mso-wrap-distance-left:9pt;mso-wrap-distance-top:0;mso-wrap-distance-right:9pt;mso-wrap-distance-bottom:0;mso-position-horizontal:left;mso-position-horizontal-relative:margin;mso-position-vertical:absolute;mso-position-vertical-relative:text;mso-width-percent:0;mso-height-percent:200;mso-width-relative:margin;mso-height-relative:margin;v-text-anchor:top" o:gfxdata="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" stroked="f">
+              <v:shape w14:anchorId="25A4DE60" id="Text Box 2" o:spid="_x0000_s1030" type="#_x0000_t202" style="position:absolute;margin-left:0;margin-top:110.2pt;width:423.05pt;height:110.55pt;z-index:251664384;visibility:visible;mso-wrap-style:square;mso-width-percent:0;mso-height-percent:200;mso-wrap-distance-left:9pt;mso-wrap-distance-top:0;mso-wrap-distance-right:9pt;mso-wrap-distance-bottom:0;mso-position-horizontal:left;mso-position-horizontal-relative:margin;mso-position-vertical:absolute;mso-position-vertical-relative:text;mso-width-percent:0;mso-height-percent:200;mso-width-relative:margin;mso-height-relative:margin;v-text-anchor:top" o:gfxdata="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" stroked="f">
                 <v:textbox style="mso-fit-shape-to-text:t">
                   <w:txbxContent>
                     <w:p>
@@ -759,49 +784,50 @@
           <w:numId w:val="12"/>
         </w:numPr>
         <w:rPr>
-          <w:sz w:val="38"/>
-        </w:rPr>
-      </w:pPr>
-      <w:r>
-        <w:rPr>
-          <w:sz w:val="38"/>
+          <w:sz w:val="40"/>
+        </w:rPr>
+      </w:pPr>
+      <w:r>
+        <w:rPr>
+          <w:sz w:val="40"/>
         </w:rPr>
         <w:lastRenderedPageBreak/>
         <w:br/>
       </w:r>
       <w:r>
         <w:rPr>
-          <w:sz w:val="38"/>
+          <w:sz w:val="40"/>
         </w:rPr>
         <w:t>Cách thực hiện Chương trình</w:t>
       </w:r>
     </w:p>
     <w:p>
       <w:pPr>
-        <w:rPr>
-          <w:rFonts w:cs="Segoe UI"/>
-        </w:rPr>
-      </w:pPr>
-    </w:p>
-    <w:p>
-      <w:pPr>
-        <w:jc w:val="both"/>
         <w:rPr>
           <w:rFonts w:cs="Segoe UI"/>
           <w:sz w:val="24"/>
         </w:rPr>
       </w:pPr>
-      <w:r>
+    </w:p>
+    <w:p>
+      <w:pPr>
+        <w:jc w:val="both"/>
         <w:rPr>
           <w:rFonts w:cs="Segoe UI"/>
-          <w:sz w:val="24"/>
+          <w:sz w:val="28"/>
+        </w:rPr>
+      </w:pPr>
+      <w:r>
+        <w:rPr>
+          <w:rFonts w:cs="Segoe UI"/>
+          <w:sz w:val="28"/>
         </w:rPr>
         <w:t>Chương trình Hearts Online viết bằng ngôn ngữ Java, sử dụng JavaFX để làm giao diện</w:t>
       </w:r>
       <w:r>
         <w:rPr>
           <w:rFonts w:cs="Segoe UI"/>
-          <w:sz w:val="24"/>
+          <w:sz w:val="28"/>
         </w:rPr>
         <w:t>, sử dụng các kỹ thuật network, multithread để điều khiển chương trình.</w:t>
       </w:r>
@@ -810,13 +836,13 @@
       <w:pPr>
         <w:jc w:val="both"/>
         <w:rPr>
-          <w:sz w:val="24"/>
-          <w:szCs w:val="24"/>
-        </w:rPr>
-      </w:pPr>
-      <w:r>
-        <w:rPr>
-          <w:sz w:val="24"/>
+          <w:sz w:val="28"/>
+          <w:szCs w:val="24"/>
+        </w:rPr>
+      </w:pPr>
+      <w:r>
+        <w:rPr>
+          <w:sz w:val="28"/>
           <w:szCs w:val="24"/>
         </w:rPr>
         <w:t>Để tạo Hearts Online cần các thành phần sau:</w:t>
@@ -831,7 +857,7 @@
         </w:numPr>
         <w:jc w:val="both"/>
         <w:rPr>
-          <w:sz w:val="24"/>
+          <w:sz w:val="28"/>
           <w:szCs w:val="24"/>
         </w:rPr>
       </w:pPr>
@@ -839,14 +865,14 @@
         <w:rPr>
           <w:b/>
           <w:color w:val="0070C0"/>
-          <w:sz w:val="24"/>
+          <w:sz w:val="28"/>
           <w:szCs w:val="24"/>
         </w:rPr>
         <w:t>Giao diện</w:t>
       </w:r>
       <w:r>
         <w:rPr>
-          <w:sz w:val="24"/>
+          <w:sz w:val="28"/>
           <w:szCs w:val="24"/>
         </w:rPr>
         <w:t>: Sử dụng JavaFX để tạo giao diện</w:t>
@@ -861,13 +887,13 @@
         </w:numPr>
         <w:jc w:val="both"/>
         <w:rPr>
-          <w:sz w:val="24"/>
-          <w:szCs w:val="24"/>
-        </w:rPr>
-      </w:pPr>
-      <w:r>
-        <w:rPr>
-          <w:sz w:val="24"/>
+          <w:sz w:val="28"/>
+          <w:szCs w:val="24"/>
+        </w:rPr>
+      </w:pPr>
+      <w:r>
+        <w:rPr>
+          <w:sz w:val="28"/>
           <w:szCs w:val="24"/>
         </w:rPr>
         <w:t>Các màn hình lưu dạng file .fxml trong thư mục resources/views</w:t>
@@ -882,20 +908,20 @@
         </w:numPr>
         <w:jc w:val="both"/>
         <w:rPr>
-          <w:sz w:val="24"/>
-          <w:szCs w:val="24"/>
-        </w:rPr>
-      </w:pPr>
-      <w:r>
-        <w:rPr>
-          <w:sz w:val="24"/>
+          <w:sz w:val="28"/>
+          <w:szCs w:val="24"/>
+        </w:rPr>
+      </w:pPr>
+      <w:r>
+        <w:rPr>
+          <w:sz w:val="28"/>
           <w:szCs w:val="24"/>
         </w:rPr>
         <w:t>Để trang trí, chỉnh hiệu ứng cho view, dùng JavaFX CSS</w:t>
       </w:r>
       <w:r>
         <w:rPr>
-          <w:sz w:val="24"/>
+          <w:sz w:val="28"/>
           <w:szCs w:val="24"/>
         </w:rPr>
         <w:t>, lưu trong thư mục resources/styles</w:t>
@@ -910,13 +936,13 @@
         </w:numPr>
         <w:jc w:val="both"/>
         <w:rPr>
-          <w:sz w:val="24"/>
-          <w:szCs w:val="24"/>
-        </w:rPr>
-      </w:pPr>
-      <w:r>
-        <w:rPr>
-          <w:sz w:val="24"/>
+          <w:sz w:val="28"/>
+          <w:szCs w:val="24"/>
+        </w:rPr>
+      </w:pPr>
+      <w:r>
+        <w:rPr>
+          <w:sz w:val="28"/>
           <w:szCs w:val="24"/>
         </w:rPr>
         <w:t>Hình ảnh lưu trong resources/images</w:t>
@@ -931,47 +957,17 @@
         </w:numPr>
         <w:jc w:val="both"/>
         <w:rPr>
-          <w:sz w:val="24"/>
-          <w:szCs w:val="24"/>
-        </w:rPr>
-      </w:pPr>
-      <w:r>
-        <w:rPr>
-          <w:sz w:val="24"/>
+          <w:sz w:val="28"/>
+          <w:szCs w:val="24"/>
+        </w:rPr>
+      </w:pPr>
+      <w:r>
+        <w:rPr>
+          <w:sz w:val="28"/>
           <w:szCs w:val="24"/>
         </w:rPr>
         <w:t>Âm thanh lưu trong resources/sounds</w:t>
       </w:r>
-    </w:p>
-    <w:p>
-      <w:pPr>
-        <w:pStyle w:val="ListParagraph"/>
-        <w:numPr>
-          <w:ilvl w:val="1"/>
-          <w:numId w:val="16"/>
-        </w:numPr>
-        <w:jc w:val="both"/>
-        <w:rPr>
-          <w:sz w:val="24"/>
-          <w:szCs w:val="24"/>
-        </w:rPr>
-      </w:pPr>
-      <w:r>
-        <w:rPr>
-          <w:sz w:val="24"/>
-          <w:szCs w:val="24"/>
-        </w:rPr>
-        <w:t>Sử dụng Animation để làm hiệu ứng cho các lá bài xuất hiện, chuyển động, biến mất,…</w:t>
-      </w:r>
-      <w:r>
-        <w:rPr>
-          <w:sz w:val="24"/>
-          <w:szCs w:val="24"/>
-        </w:rPr>
-        <w:t xml:space="preserve"> (Class AnimationUtils)</w:t>
-      </w:r>
-      <w:bookmarkStart w:id="0" w:name="_GoBack"/>
-      <w:bookmarkEnd w:id="0"/>
     </w:p>
     <w:p>
       <w:pPr>
@@ -979,7 +975,7 @@
         <w:ind w:left="1440"/>
         <w:jc w:val="both"/>
         <w:rPr>
-          <w:sz w:val="24"/>
+          <w:sz w:val="28"/>
           <w:szCs w:val="24"/>
         </w:rPr>
       </w:pPr>
@@ -995,7 +991,7 @@
         <w:ind w:left="714" w:hanging="357"/>
         <w:jc w:val="both"/>
         <w:rPr>
-          <w:sz w:val="24"/>
+          <w:sz w:val="28"/>
           <w:szCs w:val="24"/>
         </w:rPr>
       </w:pPr>
@@ -1003,39 +999,25 @@
         <w:rPr>
           <w:b/>
           <w:color w:val="0070C0"/>
-          <w:sz w:val="24"/>
-          <w:szCs w:val="24"/>
-        </w:rPr>
-        <w:t>Server</w:t>
+          <w:sz w:val="28"/>
+          <w:szCs w:val="24"/>
+        </w:rPr>
+        <w:t>Connector</w:t>
       </w:r>
       <w:r>
         <w:rPr>
           <w:color w:val="0070C0"/>
-          <w:sz w:val="24"/>
+          <w:sz w:val="28"/>
           <w:szCs w:val="24"/>
         </w:rPr>
         <w:t xml:space="preserve"> </w:t>
       </w:r>
       <w:r>
         <w:rPr>
-          <w:sz w:val="24"/>
-          <w:szCs w:val="24"/>
-        </w:rPr>
-        <w:t>Quản lý việc kết nối từ các client, điều khiển game (</w:t>
-      </w:r>
-      <w:r>
-        <w:rPr>
-          <w:sz w:val="24"/>
-          <w:szCs w:val="24"/>
-        </w:rPr>
-        <w:t xml:space="preserve">tạo phòng, </w:t>
-      </w:r>
-      <w:r>
-        <w:rPr>
-          <w:sz w:val="24"/>
-          <w:szCs w:val="24"/>
-        </w:rPr>
-        <w:t>phát bài, chuyển lượt chơi, chơi chế độ bot (máy chơi), gửi các thông báo vào đúng phòng)</w:t>
+          <w:sz w:val="28"/>
+          <w:szCs w:val="24"/>
+        </w:rPr>
+        <w:t>Đảm nhiệm vai trò kết nối, gửi nhận dữ liệu từ chủ phòng đến các người chơi và ngược lại.</w:t>
       </w:r>
     </w:p>
     <w:p>
@@ -1048,38 +1030,38 @@
         <w:jc w:val="both"/>
         <w:rPr>
           <w:color w:val="000000" w:themeColor="text1"/>
-          <w:sz w:val="24"/>
-          <w:szCs w:val="24"/>
-        </w:rPr>
-      </w:pPr>
-      <w:r>
-        <w:rPr>
-          <w:color w:val="000000" w:themeColor="text1"/>
-          <w:sz w:val="24"/>
-          <w:szCs w:val="24"/>
-        </w:rPr>
-        <w:t xml:space="preserve">Server </w:t>
-      </w:r>
-      <w:r>
-        <w:rPr>
-          <w:color w:val="000000" w:themeColor="text1"/>
-          <w:sz w:val="24"/>
-          <w:szCs w:val="24"/>
-        </w:rPr>
-        <w:t>chứa thread</w:t>
-      </w:r>
-      <w:r>
-        <w:rPr>
-          <w:color w:val="000000" w:themeColor="text1"/>
-          <w:sz w:val="24"/>
-          <w:szCs w:val="24"/>
-        </w:rPr>
-        <w:t xml:space="preserve"> HeartServer, </w:t>
-      </w:r>
-      <w:r>
-        <w:rPr>
-          <w:color w:val="000000" w:themeColor="text1"/>
-          <w:sz w:val="24"/>
+          <w:sz w:val="28"/>
+          <w:szCs w:val="24"/>
+        </w:rPr>
+      </w:pPr>
+      <w:r>
+        <w:rPr>
+          <w:color w:val="000000" w:themeColor="text1"/>
+          <w:sz w:val="28"/>
+          <w:szCs w:val="24"/>
+        </w:rPr>
+        <w:t xml:space="preserve">Connector chứa 1 thread </w:t>
+      </w:r>
+      <w:r>
+        <w:rPr>
+          <w:color w:val="000000" w:themeColor="text1"/>
+          <w:sz w:val="28"/>
+          <w:szCs w:val="24"/>
+        </w:rPr>
+        <w:t>Listener</w:t>
+      </w:r>
+      <w:r>
+        <w:rPr>
+          <w:color w:val="000000" w:themeColor="text1"/>
+          <w:sz w:val="28"/>
+          <w:szCs w:val="24"/>
+        </w:rPr>
+        <w:t xml:space="preserve">, </w:t>
+      </w:r>
+      <w:r>
+        <w:rPr>
+          <w:color w:val="000000" w:themeColor="text1"/>
+          <w:sz w:val="28"/>
           <w:szCs w:val="24"/>
         </w:rPr>
         <w:t xml:space="preserve">thread này </w:t>
@@ -1087,10 +1069,58 @@
       <w:r>
         <w:rPr>
           <w:color w:val="000000" w:themeColor="text1"/>
-          <w:sz w:val="24"/>
-          <w:szCs w:val="24"/>
-        </w:rPr>
-        <w:t>chỉ có chức năng lắng nghe, thiết lập kết nối, sau đó tạo thread điều khiển cho từng client, từng phòng chơi. Sau đó lại lắng nghe kết nối tiếp. Công việc điều khiển trò chơi, input output với client đã có thread khác đảm nhiệm.</w:t>
+          <w:sz w:val="28"/>
+          <w:szCs w:val="24"/>
+        </w:rPr>
+        <w:t>chỉ có chức năng lắng nghe, thiết lập kết nố</w:t>
+      </w:r>
+      <w:r>
+        <w:rPr>
+          <w:color w:val="000000" w:themeColor="text1"/>
+          <w:sz w:val="28"/>
+          <w:szCs w:val="24"/>
+        </w:rPr>
+        <w:t xml:space="preserve">i, </w:t>
+      </w:r>
+      <w:r>
+        <w:rPr>
+          <w:color w:val="000000" w:themeColor="text1"/>
+          <w:sz w:val="28"/>
+          <w:szCs w:val="24"/>
+        </w:rPr>
+        <w:t xml:space="preserve">tạo thread </w:t>
+      </w:r>
+      <w:r>
+        <w:rPr>
+          <w:color w:val="000000" w:themeColor="text1"/>
+          <w:sz w:val="28"/>
+          <w:szCs w:val="24"/>
+        </w:rPr>
+        <w:t>chờ nhận dữ liệu</w:t>
+      </w:r>
+      <w:r>
+        <w:rPr>
+          <w:color w:val="000000" w:themeColor="text1"/>
+          <w:sz w:val="28"/>
+          <w:szCs w:val="24"/>
+        </w:rPr>
+        <w:t xml:space="preserve"> </w:t>
+      </w:r>
+      <w:r>
+        <w:rPr>
+          <w:color w:val="000000" w:themeColor="text1"/>
+          <w:sz w:val="28"/>
+          <w:szCs w:val="24"/>
+        </w:rPr>
+        <w:t>ứng với</w:t>
+      </w:r>
+      <w:r>
+        <w:rPr>
+          <w:color w:val="000000" w:themeColor="text1"/>
+          <w:sz w:val="28"/>
+          <w:szCs w:val="24"/>
+        </w:rPr>
+        <w:t xml:space="preserve"> từng client. Sau đó lại lắng nghe kết nối tiếp. Công việc điều khiển trò chơi, input output với client đã có thread khác đảm nhiệm.</w:t>
       </w:r>
     </w:p>
     <w:p>
@@ -1103,17 +1133,104 @@
         <w:jc w:val="both"/>
         <w:rPr>
           <w:color w:val="000000" w:themeColor="text1"/>
-          <w:sz w:val="24"/>
-          <w:szCs w:val="24"/>
-        </w:rPr>
-      </w:pPr>
-      <w:r>
-        <w:rPr>
-          <w:color w:val="000000" w:themeColor="text1"/>
-          <w:sz w:val="24"/>
-          <w:szCs w:val="24"/>
-        </w:rPr>
-        <w:t>Khi chương trình thoát thì tự động lưu danh sách mới vào tập tin text.</w:t>
+          <w:sz w:val="28"/>
+          <w:szCs w:val="24"/>
+        </w:rPr>
+      </w:pPr>
+      <w:r>
+        <w:rPr>
+          <w:color w:val="000000" w:themeColor="text1"/>
+          <w:sz w:val="28"/>
+          <w:szCs w:val="24"/>
+        </w:rPr>
+        <w:t xml:space="preserve">Công việc của connector hoàn toàn chỉ liên quan </w:t>
+      </w:r>
+      <w:r>
+        <w:rPr>
+          <w:color w:val="000000" w:themeColor="text1"/>
+          <w:sz w:val="28"/>
+          <w:szCs w:val="24"/>
+        </w:rPr>
+        <w:t xml:space="preserve">đến </w:t>
+      </w:r>
+      <w:r>
+        <w:rPr>
+          <w:color w:val="000000" w:themeColor="text1"/>
+          <w:sz w:val="28"/>
+          <w:szCs w:val="24"/>
+        </w:rPr>
+        <w:t>kết nối nên Controller chính sẽ cần implement interface “ConnectionCallback” để khi connector bắt sự kiện gì (nhận được kết nối, mất kết nối, nhận được dữ liệu từ máy khác) sẽ gọi lại cho Controller chính xử lý</w:t>
+      </w:r>
+      <w:r>
+        <w:rPr>
+          <w:color w:val="000000" w:themeColor="text1"/>
+          <w:sz w:val="28"/>
+          <w:szCs w:val="24"/>
+        </w:rPr>
+        <w:t xml:space="preserve"> chứ không tự ý can thiệp vào</w:t>
+      </w:r>
+      <w:r>
+        <w:rPr>
+          <w:color w:val="000000" w:themeColor="text1"/>
+          <w:sz w:val="28"/>
+          <w:szCs w:val="24"/>
+        </w:rPr>
+        <w:t xml:space="preserve"> Game M</w:t>
+      </w:r>
+      <w:r>
+        <w:rPr>
+          <w:color w:val="000000" w:themeColor="text1"/>
+          <w:sz w:val="28"/>
+          <w:szCs w:val="24"/>
+        </w:rPr>
+        <w:t>odel.</w:t>
+      </w:r>
+    </w:p>
+    <w:p>
+      <w:pPr>
+        <w:pStyle w:val="ListParagraph"/>
+        <w:numPr>
+          <w:ilvl w:val="1"/>
+          <w:numId w:val="16"/>
+        </w:numPr>
+        <w:jc w:val="both"/>
+        <w:rPr>
+          <w:color w:val="000000" w:themeColor="text1"/>
+          <w:sz w:val="28"/>
+          <w:szCs w:val="24"/>
+        </w:rPr>
+      </w:pPr>
+      <w:r>
+        <w:rPr>
+          <w:color w:val="000000" w:themeColor="text1"/>
+          <w:sz w:val="28"/>
+          <w:szCs w:val="24"/>
+        </w:rPr>
+        <w:lastRenderedPageBreak/>
+        <w:t>Dữ liệu gửi nhận qua lại giữa các máy dưới dạng Message, mỗi một Message có 1 trường là MessageType và MessageContent. Khi gửi qua lại giữa các máy, Connector nhận được dữ liệu sẽ gọi lại cho Controller thông qua các hàm callback, Controller nhận được thông điệp sẽ dịch ý nghĩa rồi xử lý cho phù hợp.</w:t>
+      </w:r>
+    </w:p>
+    <w:p>
+      <w:pPr>
+        <w:pStyle w:val="ListParagraph"/>
+        <w:numPr>
+          <w:ilvl w:val="1"/>
+          <w:numId w:val="16"/>
+        </w:numPr>
+        <w:jc w:val="both"/>
+        <w:rPr>
+          <w:color w:val="000000" w:themeColor="text1"/>
+          <w:sz w:val="28"/>
+          <w:szCs w:val="24"/>
+        </w:rPr>
+      </w:pPr>
+      <w:r>
+        <w:rPr>
+          <w:color w:val="000000" w:themeColor="text1"/>
+          <w:sz w:val="28"/>
+          <w:szCs w:val="24"/>
+        </w:rPr>
+        <w:t>Server khi mở kết nối sẽ trả về IP và port tương ứng, người chơi cần kết nối vào phòng thì dùng chuỗi kết nối đó để kết nối.</w:t>
       </w:r>
     </w:p>
     <w:p>
@@ -1123,7 +1240,152 @@
         <w:jc w:val="both"/>
         <w:rPr>
           <w:color w:val="000000" w:themeColor="text1"/>
-          <w:sz w:val="24"/>
+          <w:sz w:val="28"/>
+          <w:szCs w:val="24"/>
+        </w:rPr>
+      </w:pPr>
+    </w:p>
+    <w:p>
+      <w:pPr>
+        <w:pStyle w:val="ListParagraph"/>
+        <w:numPr>
+          <w:ilvl w:val="0"/>
+          <w:numId w:val="16"/>
+        </w:numPr>
+        <w:spacing w:before="240"/>
+        <w:ind w:left="714" w:hanging="357"/>
+        <w:jc w:val="both"/>
+        <w:rPr>
+          <w:sz w:val="28"/>
+          <w:szCs w:val="24"/>
+        </w:rPr>
+      </w:pPr>
+      <w:r>
+        <w:rPr>
+          <w:b/>
+          <w:color w:val="0070C0"/>
+          <w:sz w:val="28"/>
+          <w:szCs w:val="24"/>
+        </w:rPr>
+        <w:t>Controller</w:t>
+      </w:r>
+      <w:r>
+        <w:rPr>
+          <w:color w:val="0070C0"/>
+          <w:sz w:val="28"/>
+          <w:szCs w:val="24"/>
+        </w:rPr>
+        <w:t xml:space="preserve"> </w:t>
+      </w:r>
+      <w:r>
+        <w:rPr>
+          <w:sz w:val="28"/>
+          <w:szCs w:val="24"/>
+        </w:rPr>
+        <w:t>Giữ vai trò trung tâm xử lý các sự kiện từ connector, từ người dùng khi tác động lên view, từ game Model khi dữ liệu thay đổi.</w:t>
+      </w:r>
+    </w:p>
+    <w:p>
+      <w:pPr>
+        <w:pStyle w:val="ListParagraph"/>
+        <w:numPr>
+          <w:ilvl w:val="1"/>
+          <w:numId w:val="16"/>
+        </w:numPr>
+        <w:jc w:val="both"/>
+        <w:rPr>
+          <w:color w:val="000000" w:themeColor="text1"/>
+          <w:sz w:val="28"/>
+          <w:szCs w:val="24"/>
+        </w:rPr>
+      </w:pPr>
+      <w:r>
+        <w:rPr>
+          <w:color w:val="000000" w:themeColor="text1"/>
+          <w:sz w:val="28"/>
+          <w:szCs w:val="24"/>
+        </w:rPr>
+        <w:t>Vì là Trung tâm xử lý sự kiện nên Controller implement 2 interface là “connectionCallback” và “GameModelCallback” để tiếp nhận sự kiện từ connector và gameModel.</w:t>
+      </w:r>
+    </w:p>
+    <w:p>
+      <w:pPr>
+        <w:pStyle w:val="ListParagraph"/>
+        <w:numPr>
+          <w:ilvl w:val="1"/>
+          <w:numId w:val="16"/>
+        </w:numPr>
+        <w:jc w:val="both"/>
+        <w:rPr>
+          <w:color w:val="000000" w:themeColor="text1"/>
+          <w:sz w:val="28"/>
+          <w:szCs w:val="24"/>
+        </w:rPr>
+      </w:pPr>
+      <w:r>
+        <w:rPr>
+          <w:color w:val="000000" w:themeColor="text1"/>
+          <w:sz w:val="28"/>
+          <w:szCs w:val="24"/>
+        </w:rPr>
+        <w:t>Vì là game theo kiểu vòng lặp nhưng chờ tương tác theo lượt nên mọi hành động tương tác lên view của người dùng phải được controller xử lý kỹ càng dựa vào Game State của GameModel, và mọi xử lý bên ngoài phải được đặt trong 1 thread khác để không làm block giao diện.</w:t>
+      </w:r>
+    </w:p>
+    <w:p>
+      <w:pPr>
+        <w:pStyle w:val="ListParagraph"/>
+        <w:numPr>
+          <w:ilvl w:val="1"/>
+          <w:numId w:val="16"/>
+        </w:numPr>
+        <w:jc w:val="both"/>
+        <w:rPr>
+          <w:color w:val="000000" w:themeColor="text1"/>
+          <w:sz w:val="28"/>
+          <w:szCs w:val="24"/>
+        </w:rPr>
+      </w:pPr>
+      <w:r>
+        <w:rPr>
+          <w:color w:val="000000" w:themeColor="text1"/>
+          <w:sz w:val="28"/>
+          <w:szCs w:val="24"/>
+        </w:rPr>
+        <w:t xml:space="preserve">Đặc tính của chương trình là Chủ phòng nắm mọi thông tin về Game Model (bài của từng người, vị trí ngồi mỗi người,…) còn người chơi kết nối tới phòng chỉ nhận được đủ thông tin để chơi lượt người chơi đó thôi, nên khi mất kết nối với chủ phòng, thì game không </w:t>
+      </w:r>
+      <w:r>
+        <w:rPr>
+          <w:color w:val="000000" w:themeColor="text1"/>
+          <w:sz w:val="28"/>
+          <w:szCs w:val="24"/>
+        </w:rPr>
+        <w:t>đủ thông tin để</w:t>
+      </w:r>
+      <w:r>
+        <w:rPr>
+          <w:color w:val="000000" w:themeColor="text1"/>
+          <w:sz w:val="28"/>
+          <w:szCs w:val="24"/>
+        </w:rPr>
+        <w:t xml:space="preserve"> tiếp tục được, nên Controller xử lý là thoát phòng, sau đó người chơi muốn chơi tiế</w:t>
+      </w:r>
+      <w:r>
+        <w:rPr>
+          <w:color w:val="000000" w:themeColor="text1"/>
+          <w:sz w:val="28"/>
+          <w:szCs w:val="24"/>
+        </w:rPr>
+        <w:t>p thì bắt đầu trò chơi mới.</w:t>
+      </w:r>
+    </w:p>
+    <w:p>
+      <w:pPr>
+        <w:pStyle w:val="ListParagraph"/>
+        <w:ind w:left="1440"/>
+        <w:jc w:val="both"/>
+        <w:rPr>
+          <w:color w:val="000000" w:themeColor="text1"/>
+          <w:sz w:val="28"/>
           <w:szCs w:val="24"/>
         </w:rPr>
       </w:pPr>
@@ -1137,7 +1399,7 @@
         </w:numPr>
         <w:jc w:val="both"/>
         <w:rPr>
-          <w:sz w:val="24"/>
+          <w:sz w:val="28"/>
           <w:szCs w:val="24"/>
         </w:rPr>
       </w:pPr>
@@ -1145,117 +1407,201 @@
         <w:rPr>
           <w:b/>
           <w:color w:val="0070C0"/>
-          <w:sz w:val="24"/>
-          <w:szCs w:val="24"/>
-        </w:rPr>
-        <w:t>Vẽ biểu đồ hình cột</w:t>
+          <w:sz w:val="28"/>
+          <w:szCs w:val="24"/>
+        </w:rPr>
+        <w:t>Game Model</w:t>
       </w:r>
       <w:r>
         <w:rPr>
           <w:color w:val="0070C0"/>
-          <w:sz w:val="24"/>
+          <w:sz w:val="28"/>
           <w:szCs w:val="24"/>
         </w:rPr>
         <w:t xml:space="preserve"> </w:t>
       </w:r>
       <w:r>
         <w:rPr>
-          <w:sz w:val="24"/>
-          <w:szCs w:val="24"/>
-        </w:rPr>
-        <w:t xml:space="preserve">nhằm biểu diễn trực quan </w:t>
-      </w:r>
-      <w:r>
-        <w:rPr>
-          <w:sz w:val="24"/>
-          <w:szCs w:val="24"/>
-        </w:rPr>
-        <w:t>tỉ lệ tiêu xài</w:t>
-      </w:r>
-      <w:r>
-        <w:rPr>
-          <w:sz w:val="24"/>
-          <w:szCs w:val="24"/>
-        </w:rPr>
-        <w:t xml:space="preserve"> (</w:t>
-      </w:r>
+          <w:sz w:val="28"/>
+          <w:szCs w:val="24"/>
+        </w:rPr>
+        <w:t>Là trung tâm dữ liệu của Game, các hoạt động can thiệp dữ liệu game cần thông qua lớp này</w:t>
+      </w:r>
+    </w:p>
+    <w:p>
+      <w:pPr>
+        <w:pStyle w:val="ListParagraph"/>
+        <w:numPr>
+          <w:ilvl w:val="1"/>
+          <w:numId w:val="16"/>
+        </w:numPr>
+        <w:jc w:val="both"/>
+        <w:rPr>
+          <w:color w:val="000000" w:themeColor="text1"/>
+          <w:sz w:val="28"/>
+          <w:szCs w:val="24"/>
+        </w:rPr>
+      </w:pPr>
+      <w:r>
+        <w:rPr>
+          <w:color w:val="000000" w:themeColor="text1"/>
+          <w:sz w:val="28"/>
+          <w:szCs w:val="24"/>
+        </w:rPr>
+        <w:lastRenderedPageBreak/>
+        <w:t>Trái tim của lớp này là ở hàm next, khi được gọi, Game Model sẽ tính toán lượt đi của người chơi, kiểm tra nếu là lượt đi của Bot thì tự động chơi lượt kế tiếp, trong khi xử lý nếu có dữ liệu liên quan cần đưa lên view thì gọi hàm callback cho Controller xử lý.</w:t>
+      </w:r>
+    </w:p>
+    <w:p>
+      <w:pPr>
+        <w:pStyle w:val="ListParagraph"/>
+        <w:numPr>
+          <w:ilvl w:val="1"/>
+          <w:numId w:val="16"/>
+        </w:numPr>
+        <w:jc w:val="both"/>
+        <w:rPr>
+          <w:color w:val="000000" w:themeColor="text1"/>
+          <w:sz w:val="28"/>
+          <w:szCs w:val="24"/>
+        </w:rPr>
+      </w:pPr>
+      <w:r>
+        <w:rPr>
+          <w:color w:val="000000" w:themeColor="text1"/>
+          <w:sz w:val="28"/>
+          <w:szCs w:val="24"/>
+        </w:rPr>
+        <w:t>Đây là nơi để Controller hỏi khi có tác động của người dùng lên view. Chỉ khi đúng Game State, đúng lượt đi, đi quân bài hợp lý thì controller mới xử lý.</w:t>
+      </w:r>
+    </w:p>
+    <w:p>
+      <w:pPr>
+        <w:pStyle w:val="ListParagraph"/>
+        <w:ind w:left="1440"/>
+        <w:jc w:val="both"/>
+        <w:rPr>
+          <w:color w:val="000000" w:themeColor="text1"/>
+          <w:sz w:val="28"/>
+          <w:szCs w:val="24"/>
+        </w:rPr>
+      </w:pPr>
+    </w:p>
+    <w:p>
+      <w:pPr>
+        <w:pStyle w:val="ListParagraph"/>
+        <w:numPr>
+          <w:ilvl w:val="0"/>
+          <w:numId w:val="16"/>
+        </w:numPr>
+        <w:jc w:val="both"/>
+        <w:rPr>
+          <w:color w:val="000000" w:themeColor="text1"/>
+          <w:sz w:val="28"/>
+          <w:szCs w:val="24"/>
+        </w:rPr>
+      </w:pPr>
       <w:r>
         <w:rPr>
           <w:b/>
-          <w:color w:val="FF0000"/>
-          <w:sz w:val="24"/>
-          <w:szCs w:val="24"/>
-        </w:rPr>
-        <w:t>2 điểm</w:t>
-      </w:r>
-      <w:r>
-        <w:rPr>
-          <w:sz w:val="24"/>
-          <w:szCs w:val="24"/>
-        </w:rPr>
-        <w:t>)</w:t>
-      </w:r>
-    </w:p>
-    <w:p>
-      <w:pPr>
-        <w:ind w:left="720"/>
+          <w:color w:val="0070C0"/>
+          <w:sz w:val="28"/>
+          <w:szCs w:val="24"/>
+        </w:rPr>
+        <w:t>Player</w:t>
+      </w:r>
+      <w:r>
+        <w:rPr>
+          <w:color w:val="0070C0"/>
+          <w:sz w:val="28"/>
+          <w:szCs w:val="24"/>
+        </w:rPr>
+        <w:t xml:space="preserve"> </w:t>
+      </w:r>
+      <w:r>
+        <w:rPr>
+          <w:color w:val="000000" w:themeColor="text1"/>
+          <w:sz w:val="28"/>
+          <w:szCs w:val="24"/>
+        </w:rPr>
+        <w:t xml:space="preserve">là lớp đại diện cho mỗi người chơi, chứa thông tin </w:t>
+      </w:r>
+      <w:r>
+        <w:rPr>
+          <w:color w:val="000000" w:themeColor="text1"/>
+          <w:sz w:val="28"/>
+          <w:szCs w:val="24"/>
+        </w:rPr>
+        <w:t xml:space="preserve">người chơi, </w:t>
+      </w:r>
+      <w:r>
+        <w:rPr>
+          <w:color w:val="000000" w:themeColor="text1"/>
+          <w:sz w:val="28"/>
+          <w:szCs w:val="24"/>
+        </w:rPr>
+        <w:t>lá bài, vị trí ngồi, cũng là lớp sẽ thực hiện chức năng máy chơi.</w:t>
+      </w:r>
+    </w:p>
+    <w:p>
+      <w:pPr>
+        <w:pStyle w:val="ListParagraph"/>
+        <w:numPr>
+          <w:ilvl w:val="1"/>
+          <w:numId w:val="16"/>
+        </w:numPr>
         <w:jc w:val="both"/>
         <w:rPr>
-          <w:sz w:val="24"/>
-          <w:szCs w:val="24"/>
-        </w:rPr>
-      </w:pPr>
-      <w:r>
-        <w:rPr>
-          <w:sz w:val="24"/>
-          <w:szCs w:val="24"/>
-        </w:rPr>
-        <w:t xml:space="preserve">Để </w:t>
-      </w:r>
-      <w:r>
-        <w:rPr>
-          <w:sz w:val="24"/>
-          <w:szCs w:val="24"/>
-          <w:u w:val="single"/>
-        </w:rPr>
-        <w:t>đơn giản hóa</w:t>
-      </w:r>
-      <w:r>
-        <w:rPr>
-          <w:sz w:val="24"/>
-          <w:szCs w:val="24"/>
-        </w:rPr>
-        <w:t xml:space="preserve"> thì không có bảng chú giải</w:t>
-      </w:r>
-      <w:r>
-        <w:rPr>
-          <w:sz w:val="24"/>
-          <w:szCs w:val="24"/>
-        </w:rPr>
-        <w:t xml:space="preserve"> (ví dụ nhìn màu đỏ không biết là đang nhìn vào loại chi tiêu nào)</w:t>
-      </w:r>
-      <w:r>
-        <w:rPr>
-          <w:sz w:val="24"/>
-          <w:szCs w:val="24"/>
-        </w:rPr>
-        <w:t>, cũng không có tỉ lệ phần trăm khi nhìn vào các biểu đồ hình cột. Nếu có làm thì đây là một hướng điểm cộng.</w:t>
-      </w:r>
-    </w:p>
-    <w:p>
-      <w:pPr>
+          <w:color w:val="000000" w:themeColor="text1"/>
+          <w:sz w:val="28"/>
+          <w:szCs w:val="24"/>
+        </w:rPr>
+      </w:pPr>
+      <w:r>
+        <w:rPr>
+          <w:color w:val="000000" w:themeColor="text1"/>
+          <w:sz w:val="28"/>
+          <w:szCs w:val="24"/>
+        </w:rPr>
+        <w:t>Chế độ máy chơi thực hiện ở mức khá, tức khi máy chơi sẽ được quân bài được phép đi, đi tránh rủi ro bị hốt bài, và đi sao cho tối ưu về sau.</w:t>
+      </w:r>
+    </w:p>
+    <w:p>
+      <w:pPr>
+        <w:pStyle w:val="ListParagraph"/>
+        <w:numPr>
+          <w:ilvl w:val="1"/>
+          <w:numId w:val="16"/>
+        </w:numPr>
         <w:jc w:val="both"/>
         <w:rPr>
-          <w:sz w:val="24"/>
-          <w:szCs w:val="24"/>
-        </w:rPr>
-      </w:pPr>
+          <w:color w:val="000000" w:themeColor="text1"/>
+          <w:sz w:val="28"/>
+          <w:szCs w:val="24"/>
+        </w:rPr>
+      </w:pPr>
+      <w:r>
+        <w:rPr>
+          <w:color w:val="000000" w:themeColor="text1"/>
+          <w:sz w:val="28"/>
+          <w:szCs w:val="24"/>
+        </w:rPr>
+        <w:t>Bot c</w:t>
+      </w:r>
+      <w:r>
+        <w:rPr>
+          <w:color w:val="000000" w:themeColor="text1"/>
+          <w:sz w:val="28"/>
+          <w:szCs w:val="24"/>
+        </w:rPr>
+        <w:t>hưa thực hiện được ở mức tính toán đường để Shoot The Moon hay ngăn chặn người chơi khác Shoot The Moon.</w:t>
+      </w:r>
     </w:p>
     <w:p>
       <w:pPr>
         <w:jc w:val="both"/>
         <w:rPr>
-          <w:sz w:val="24"/>
+          <w:sz w:val="28"/>
           <w:szCs w:val="24"/>
         </w:rPr>
       </w:pPr>
@@ -1264,14 +1610,14 @@
       <w:pPr>
         <w:jc w:val="both"/>
         <w:rPr>
-          <w:sz w:val="24"/>
+          <w:sz w:val="28"/>
           <w:szCs w:val="24"/>
         </w:rPr>
         <w:sectPr>
           <w:headerReference w:type="default" r:id="rId10"/>
           <w:footerReference w:type="default" r:id="rId11"/>
           <w:pgSz w:w="12240" w:h="15840"/>
-          <w:pgMar w:top="1080" w:right="1080" w:bottom="1080" w:left="1080" w:header="720" w:footer="720" w:gutter="0"/>
+          <w:pgMar w:top="1080" w:right="1325" w:bottom="1080" w:left="1276" w:header="720" w:footer="720" w:gutter="0"/>
           <w:cols w:space="720"/>
           <w:docGrid w:linePitch="360"/>
         </w:sectPr>
@@ -1286,19 +1632,19 @@
         </w:numPr>
         <w:jc w:val="both"/>
         <w:rPr>
-          <w:sz w:val="38"/>
-        </w:rPr>
-      </w:pPr>
-      <w:r>
-        <w:rPr>
-          <w:sz w:val="38"/>
+          <w:sz w:val="40"/>
+        </w:rPr>
+      </w:pPr>
+      <w:r>
+        <w:rPr>
+          <w:sz w:val="40"/>
         </w:rPr>
         <w:lastRenderedPageBreak/>
         <w:br/>
       </w:r>
       <w:r>
         <w:rPr>
-          <w:sz w:val="38"/>
+          <w:sz w:val="40"/>
         </w:rPr>
         <w:t>Các Chức năng đạt được và Hướng dẫn sử dụng</w:t>
       </w:r>
@@ -1309,7 +1655,7 @@
         <w:rPr>
           <w:rFonts w:cs="Segoe UI"/>
           <w:b/>
-          <w:sz w:val="24"/>
+          <w:sz w:val="28"/>
         </w:rPr>
       </w:pPr>
     </w:p>
@@ -1318,37 +1664,106 @@
         <w:jc w:val="both"/>
         <w:rPr>
           <w:rFonts w:cs="Segoe UI"/>
-          <w:sz w:val="24"/>
+          <w:sz w:val="28"/>
         </w:rPr>
       </w:pPr>
       <w:r>
         <w:rPr>
           <w:rFonts w:cs="Segoe UI"/>
-          <w:sz w:val="24"/>
+          <w:sz w:val="28"/>
         </w:rPr>
         <w:t>1.</w:t>
       </w:r>
       <w:r>
         <w:rPr>
           <w:rFonts w:cs="Segoe UI"/>
-          <w:sz w:val="24"/>
+          <w:sz w:val="28"/>
         </w:rPr>
         <w:t xml:space="preserve"> </w:t>
       </w:r>
       <w:r>
         <w:rPr>
           <w:rFonts w:cs="Segoe UI"/>
-          <w:sz w:val="24"/>
+          <w:sz w:val="28"/>
         </w:rPr>
         <w:t>Các chức năng đạt được:</w:t>
       </w:r>
     </w:p>
     <w:p>
       <w:pPr>
+        <w:pStyle w:val="ListParagraph"/>
+        <w:numPr>
+          <w:ilvl w:val="0"/>
+          <w:numId w:val="16"/>
+        </w:numPr>
         <w:jc w:val="both"/>
         <w:rPr>
+          <w:color w:val="000000" w:themeColor="text1"/>
+          <w:sz w:val="28"/>
+          <w:szCs w:val="24"/>
+        </w:rPr>
+      </w:pPr>
+      <w:r>
+        <w:rPr>
+          <w:color w:val="000000" w:themeColor="text1"/>
+          <w:sz w:val="28"/>
+          <w:szCs w:val="24"/>
+        </w:rPr>
+        <w:t>Hỗ trợ tối đa 4 người chơi qua mạng.</w:t>
+      </w:r>
+    </w:p>
+    <w:p>
+      <w:pPr>
+        <w:pStyle w:val="ListParagraph"/>
+        <w:numPr>
+          <w:ilvl w:val="0"/>
+          <w:numId w:val="16"/>
+        </w:numPr>
+        <w:jc w:val="both"/>
+        <w:rPr>
+          <w:color w:val="000000" w:themeColor="text1"/>
+          <w:sz w:val="28"/>
+          <w:szCs w:val="24"/>
+        </w:rPr>
+      </w:pPr>
+      <w:r>
+        <w:rPr>
+          <w:color w:val="000000" w:themeColor="text1"/>
+          <w:sz w:val="28"/>
+          <w:szCs w:val="24"/>
+        </w:rPr>
+        <w:t>Có chức năng máy chơi.</w:t>
+      </w:r>
+    </w:p>
+    <w:p>
+      <w:pPr>
+        <w:pStyle w:val="ListParagraph"/>
+        <w:numPr>
+          <w:ilvl w:val="0"/>
+          <w:numId w:val="16"/>
+        </w:numPr>
+        <w:jc w:val="both"/>
+        <w:rPr>
+          <w:color w:val="000000" w:themeColor="text1"/>
+          <w:sz w:val="28"/>
+          <w:szCs w:val="24"/>
+        </w:rPr>
+      </w:pPr>
+      <w:r>
+        <w:rPr>
+          <w:color w:val="000000" w:themeColor="text1"/>
+          <w:sz w:val="28"/>
+          <w:szCs w:val="24"/>
+        </w:rPr>
+        <w:t>Giao diện đồ họa.</w:t>
+      </w:r>
+    </w:p>
+    <w:p>
+      <w:pPr>
+        <w:jc w:val="both"/>
+        <w:rPr>
           <w:rFonts w:cs="Segoe UI"/>
-          <w:sz w:val="24"/>
+          <w:sz w:val="28"/>
         </w:rPr>
       </w:pPr>
     </w:p>
@@ -1357,51 +1772,145 @@
         <w:jc w:val="both"/>
         <w:rPr>
           <w:rFonts w:cs="Segoe UI"/>
-          <w:sz w:val="24"/>
+          <w:sz w:val="28"/>
         </w:rPr>
       </w:pPr>
       <w:r>
         <w:rPr>
           <w:rFonts w:cs="Segoe UI"/>
-          <w:sz w:val="24"/>
+          <w:sz w:val="28"/>
         </w:rPr>
         <w:t>2.</w:t>
       </w:r>
       <w:r>
         <w:rPr>
           <w:rFonts w:cs="Segoe UI"/>
-          <w:sz w:val="24"/>
+          <w:sz w:val="28"/>
         </w:rPr>
         <w:t xml:space="preserve"> </w:t>
       </w:r>
       <w:r>
         <w:rPr>
           <w:rFonts w:cs="Segoe UI"/>
-          <w:sz w:val="24"/>
+          <w:sz w:val="28"/>
         </w:rPr>
         <w:t>Hướng dẫn sử dụng:</w:t>
       </w:r>
     </w:p>
     <w:p>
       <w:pPr>
+        <w:ind w:firstLine="426"/>
         <w:jc w:val="both"/>
         <w:rPr>
           <w:rFonts w:cs="Segoe UI"/>
-          <w:sz w:val="26"/>
-        </w:rPr>
-      </w:pPr>
-    </w:p>
-    <w:p>
-      <w:pPr>
+          <w:sz w:val="28"/>
+        </w:rPr>
+      </w:pPr>
+      <w:r>
         <w:rPr>
           <w:rFonts w:cs="Segoe UI"/>
-          <w:sz w:val="26"/>
-        </w:rPr>
-      </w:pPr>
-      <w:r>
+          <w:sz w:val="28"/>
+        </w:rPr>
+        <w:t xml:space="preserve">Để tiện theo dõi, mời thầy xem demo: </w:t>
+      </w:r>
+    </w:p>
+    <w:p>
+      <w:pPr>
+        <w:ind w:firstLine="426"/>
+        <w:jc w:val="both"/>
         <w:rPr>
           <w:rFonts w:cs="Segoe UI"/>
-          <w:sz w:val="26"/>
+          <w:sz w:val="28"/>
+        </w:rPr>
+      </w:pPr>
+      <w:r>
+        <w:rPr>
+          <w:rFonts w:cs="Segoe UI"/>
+          <w:sz w:val="28"/>
+        </w:rPr>
+        <w:t>Tóm tắt:</w:t>
+      </w:r>
+    </w:p>
+    <w:p>
+      <w:pPr>
+        <w:pStyle w:val="ListParagraph"/>
+        <w:numPr>
+          <w:ilvl w:val="0"/>
+          <w:numId w:val="16"/>
+        </w:numPr>
+        <w:jc w:val="both"/>
+        <w:rPr>
+          <w:color w:val="000000" w:themeColor="text1"/>
+          <w:sz w:val="28"/>
+          <w:szCs w:val="24"/>
+        </w:rPr>
+      </w:pPr>
+      <w:r>
+        <w:rPr>
+          <w:color w:val="000000" w:themeColor="text1"/>
+          <w:sz w:val="28"/>
+          <w:szCs w:val="24"/>
+        </w:rPr>
+        <w:t>Mặc định ta sẽ chơi với 3 Bot, nếu có người chơi nào kết nối vào thì sẽ lần lượt thay thế vị trí các Bot. Khi bắt đầu vào trò chơi thì kết nối bị đóng lại và không ai kết nối vào phòng thêm được nữa.</w:t>
+      </w:r>
+    </w:p>
+    <w:p>
+      <w:pPr>
+        <w:pStyle w:val="ListParagraph"/>
+        <w:numPr>
+          <w:ilvl w:val="0"/>
+          <w:numId w:val="16"/>
+        </w:numPr>
+        <w:jc w:val="both"/>
+        <w:rPr>
+          <w:color w:val="000000" w:themeColor="text1"/>
+          <w:sz w:val="28"/>
+          <w:szCs w:val="24"/>
+        </w:rPr>
+      </w:pPr>
+      <w:r>
+        <w:rPr>
+          <w:color w:val="000000" w:themeColor="text1"/>
+          <w:sz w:val="28"/>
+          <w:szCs w:val="24"/>
+        </w:rPr>
+        <w:t>Chủ phòng bấm nút Mở Sòng để lắng nghe kết nối. sau đó gửi chuỗi kết nối cho bạn mình để kết nối vào phòng.</w:t>
+      </w:r>
+    </w:p>
+    <w:p>
+      <w:pPr>
+        <w:pStyle w:val="ListParagraph"/>
+        <w:numPr>
+          <w:ilvl w:val="0"/>
+          <w:numId w:val="16"/>
+        </w:numPr>
+        <w:jc w:val="both"/>
+        <w:rPr>
+          <w:color w:val="000000" w:themeColor="text1"/>
+          <w:sz w:val="28"/>
+          <w:szCs w:val="24"/>
+        </w:rPr>
+      </w:pPr>
+      <w:r>
+        <w:rPr>
+          <w:color w:val="000000" w:themeColor="text1"/>
+          <w:sz w:val="28"/>
+          <w:szCs w:val="24"/>
+        </w:rPr>
+        <w:t>Nhấn nút chơi ngay để bắt đầu, sau đó luật chơi như 1 game heart thông thường.</w:t>
+      </w:r>
+    </w:p>
+    <w:p>
+      <w:pPr>
+        <w:rPr>
+          <w:rFonts w:cs="Segoe UI"/>
+          <w:sz w:val="28"/>
+        </w:rPr>
+      </w:pPr>
+      <w:r>
+        <w:rPr>
+          <w:rFonts w:cs="Segoe UI"/>
+          <w:sz w:val="28"/>
         </w:rPr>
         <w:br w:type="page"/>
       </w:r>
@@ -1414,38 +1923,103 @@
           <w:numId w:val="12"/>
         </w:numPr>
         <w:rPr>
-          <w:sz w:val="38"/>
-        </w:rPr>
-      </w:pPr>
-      <w:r>
-        <w:rPr>
-          <w:sz w:val="38"/>
+          <w:sz w:val="40"/>
+        </w:rPr>
+      </w:pPr>
+      <w:r>
+        <w:rPr>
+          <w:sz w:val="40"/>
         </w:rPr>
         <w:lastRenderedPageBreak/>
         <w:br/>
-      </w:r>
-      <w:r>
-        <w:rPr>
-          <w:sz w:val="38"/>
-        </w:rPr>
         <w:t>Phân chia Công việc</w:t>
       </w:r>
     </w:p>
     <w:p>
       <w:pPr>
+        <w:pStyle w:val="ListParagraph"/>
+        <w:numPr>
+          <w:ilvl w:val="0"/>
+          <w:numId w:val="16"/>
+        </w:numPr>
         <w:jc w:val="both"/>
         <w:rPr>
+          <w:color w:val="000000" w:themeColor="text1"/>
+          <w:sz w:val="28"/>
+          <w:szCs w:val="24"/>
+        </w:rPr>
+      </w:pPr>
+      <w:r>
+        <w:rPr>
+          <w:color w:val="000000" w:themeColor="text1"/>
+          <w:sz w:val="28"/>
+          <w:szCs w:val="24"/>
+        </w:rPr>
+        <w:t>1412204 Nguyễn Công Tuấn Huy: Game Model, Player</w:t>
+      </w:r>
+    </w:p>
+    <w:p>
+      <w:pPr>
+        <w:pStyle w:val="ListParagraph"/>
+        <w:numPr>
+          <w:ilvl w:val="0"/>
+          <w:numId w:val="16"/>
+        </w:numPr>
+        <w:jc w:val="both"/>
+        <w:rPr>
+          <w:color w:val="000000" w:themeColor="text1"/>
+          <w:sz w:val="28"/>
+          <w:szCs w:val="24"/>
+        </w:rPr>
+      </w:pPr>
+      <w:r>
+        <w:rPr>
+          <w:color w:val="000000" w:themeColor="text1"/>
+          <w:sz w:val="28"/>
+          <w:szCs w:val="24"/>
+        </w:rPr>
+        <w:t>1412207 Nguyễn Thanh Huy: Connector</w:t>
+      </w:r>
+      <w:r>
+        <w:rPr>
+          <w:color w:val="000000" w:themeColor="text1"/>
+          <w:sz w:val="28"/>
+          <w:szCs w:val="24"/>
+        </w:rPr>
+        <w:t>, Message</w:t>
+      </w:r>
+      <w:bookmarkStart w:id="0" w:name="_GoBack"/>
+      <w:bookmarkEnd w:id="0"/>
+    </w:p>
+    <w:p>
+      <w:pPr>
+        <w:pStyle w:val="ListParagraph"/>
+        <w:numPr>
+          <w:ilvl w:val="0"/>
+          <w:numId w:val="16"/>
+        </w:numPr>
+        <w:jc w:val="both"/>
+        <w:rPr>
+          <w:color w:val="000000" w:themeColor="text1"/>
+          <w:sz w:val="28"/>
+          <w:szCs w:val="24"/>
+        </w:rPr>
+      </w:pPr>
+      <w:r>
+        <w:rPr>
+          <w:color w:val="000000" w:themeColor="text1"/>
+          <w:sz w:val="28"/>
+          <w:szCs w:val="24"/>
+        </w:rPr>
+        <w:t>1412243 Trương Duy Khánh: Giao diện, Controller.</w:t>
+      </w:r>
+    </w:p>
+    <w:p>
+      <w:pPr>
+        <w:jc w:val="both"/>
+        <w:rPr>
           <w:rFonts w:cs="Segoe UI"/>
-          <w:sz w:val="26"/>
-        </w:rPr>
-      </w:pPr>
-    </w:p>
-    <w:p>
-      <w:pPr>
-        <w:jc w:val="both"/>
-        <w:rPr>
-          <w:rFonts w:cs="Segoe UI"/>
-          <w:sz w:val="24"/>
+          <w:sz w:val="28"/>
         </w:rPr>
       </w:pPr>
     </w:p>
@@ -1455,14 +2029,14 @@
         <w:rPr>
           <w:rFonts w:cs="Segoe UI"/>
           <w:b/>
-          <w:sz w:val="24"/>
+          <w:sz w:val="28"/>
         </w:rPr>
       </w:pPr>
       <w:r>
         <w:rPr>
           <w:rFonts w:cs="Segoe UI"/>
           <w:b/>
-          <w:sz w:val="24"/>
+          <w:sz w:val="28"/>
         </w:rPr>
         <w:t xml:space="preserve">-- </w:t>
       </w:r>
@@ -1470,7 +2044,7 @@
         <w:rPr>
           <w:rFonts w:cs="Segoe UI"/>
           <w:b/>
-          <w:sz w:val="24"/>
+          <w:sz w:val="28"/>
         </w:rPr>
         <w:t>HẾT</w:t>
       </w:r>
@@ -1478,7 +2052,7 @@
         <w:rPr>
           <w:rFonts w:cs="Segoe UI"/>
           <w:b/>
-          <w:sz w:val="24"/>
+          <w:sz w:val="28"/>
         </w:rPr>
         <w:t xml:space="preserve"> --</w:t>
       </w:r>
@@ -1535,8 +2109,8 @@
       <w:tblLook w:val="04A0" w:firstRow="1" w:lastRow="0" w:firstColumn="1" w:lastColumn="0" w:noHBand="0" w:noVBand="1"/>
     </w:tblPr>
     <w:tblGrid>
-      <w:gridCol w:w="8729"/>
-      <w:gridCol w:w="1351"/>
+      <w:gridCol w:w="8347"/>
+      <w:gridCol w:w="1292"/>
     </w:tblGrid>
     <w:tr>
       <w:tc>
@@ -1596,7 +2170,7 @@
               <w:color w:val="FFFFFF" w:themeColor="background1"/>
               <w:sz w:val="24"/>
             </w:rPr>
-            <w:t>2</w:t>
+            <w:t>5</w:t>
           </w:r>
           <w:r>
             <w:rPr>
@@ -1661,8 +2235,8 @@
       <w:tblLook w:val="04A0" w:firstRow="1" w:lastRow="0" w:firstColumn="1" w:lastColumn="0" w:noHBand="0" w:noVBand="1"/>
     </w:tblPr>
     <w:tblGrid>
-      <w:gridCol w:w="5744"/>
-      <w:gridCol w:w="4336"/>
+      <w:gridCol w:w="5492"/>
+      <w:gridCol w:w="4147"/>
     </w:tblGrid>
     <w:tr>
       <w:trPr>
@@ -4570,7 +5144,7 @@
 </file>
 
 <file path=customXml/itemProps2.xml><?xml version="1.0" encoding="utf-8"?>
-<ds:datastoreItem xmlns:ds="http://schemas.openxmlformats.org/officeDocument/2006/customXml" ds:itemID="{604C0EBD-123B-44D0-8823-7A54F95D0A79}">
+<ds:datastoreItem xmlns:ds="http://schemas.openxmlformats.org/officeDocument/2006/customXml" ds:itemID="{CD126AE9-198A-4C11-9BBF-EABCAA2F03C0}">
   <ds:schemaRefs>
     <ds:schemaRef ds:uri="http://schemas.openxmlformats.org/officeDocument/2006/bibliography"/>
   </ds:schemaRefs>

</xml_diff>

<commit_message>
sửa hết lỗi do thread can thiệp view. chỉnh resource hình lại cho nhẹ. Còn 1 lỗi duy nhất: exchangeCard.
</commit_message>
<xml_diff>
--- a/Report.docx
+++ b/Report.docx
@@ -1711,6 +1711,14 @@
         </w:rPr>
         <w:t>Hỗ trợ tối đa 4 người chơi qua mạng.</w:t>
       </w:r>
+      <w:r>
+        <w:rPr>
+          <w:color w:val="000000" w:themeColor="text1"/>
+          <w:sz w:val="28"/>
+          <w:szCs w:val="24"/>
+        </w:rPr>
+        <w:t xml:space="preserve"> (Hiện tại vẫn không ổn định, vẫn còn một số lỗi hiển thị. Vì có nhiều thread cùng can thiệp lên view (xử lý ở client xong cũng xuất lên view, xử lý ở server gửi tới client cũng đồng thời xuất lên view) mà chưa đồng bộ các thread này lại, nên view ở client bị lỗi hiển thị).</w:t>
+      </w:r>
     </w:p>
     <w:p>
       <w:pPr>
@@ -1813,6 +1821,16 @@
         </w:rPr>
         <w:t xml:space="preserve">Để tiện theo dõi, mời thầy xem demo: </w:t>
       </w:r>
+      <w:hyperlink r:id="rId12" w:history="1">
+        <w:r>
+          <w:rPr>
+            <w:rStyle w:val="Hyperlink"/>
+            <w:rFonts w:cs="Segoe UI"/>
+            <w:sz w:val="28"/>
+          </w:rPr>
+          <w:t>https://youtu.be/GnbrgRTU98k</w:t>
+        </w:r>
+      </w:hyperlink>
     </w:p>
     <w:p>
       <w:pPr>
@@ -1957,6 +1975,8 @@
         </w:rPr>
         <w:t>1412204 Nguyễn Công Tuấn Huy: Game Model, Player</w:t>
       </w:r>
+      <w:bookmarkStart w:id="0" w:name="_GoBack"/>
+      <w:bookmarkEnd w:id="0"/>
     </w:p>
     <w:p>
       <w:pPr>
@@ -1988,8 +2008,6 @@
         </w:rPr>
         <w:t>, Message</w:t>
       </w:r>
-      <w:bookmarkStart w:id="0" w:name="_GoBack"/>
-      <w:bookmarkEnd w:id="0"/>
     </w:p>
     <w:p>
       <w:pPr>
@@ -2170,7 +2188,7 @@
               <w:color w:val="FFFFFF" w:themeColor="background1"/>
               <w:sz w:val="24"/>
             </w:rPr>
-            <w:t>5</w:t>
+            <w:t>6</w:t>
           </w:r>
           <w:r>
             <w:rPr>
@@ -5144,7 +5162,7 @@
 </file>
 
 <file path=customXml/itemProps2.xml><?xml version="1.0" encoding="utf-8"?>
-<ds:datastoreItem xmlns:ds="http://schemas.openxmlformats.org/officeDocument/2006/customXml" ds:itemID="{CD126AE9-198A-4C11-9BBF-EABCAA2F03C0}">
+<ds:datastoreItem xmlns:ds="http://schemas.openxmlformats.org/officeDocument/2006/customXml" ds:itemID="{7A5A845F-9EBC-4654-9420-A672F2D8A94E}">
   <ds:schemaRefs>
     <ds:schemaRef ds:uri="http://schemas.openxmlformats.org/officeDocument/2006/bibliography"/>
   </ds:schemaRefs>

</xml_diff>

<commit_message>
đã gửi được exchangeCard từ client lên server, còn server gửi xuống client thì còn lỗi.
</commit_message>
<xml_diff>
--- a/Report.docx
+++ b/Report.docx
@@ -1717,8 +1717,18 @@
           <w:sz w:val="28"/>
           <w:szCs w:val="24"/>
         </w:rPr>
-        <w:t xml:space="preserve"> (Hiện tại vẫn không ổn định, vẫn còn một số lỗi hiển thị. Vì có nhiều thread cùng can thiệp lên view (xử lý ở client xong cũng xuất lên view, xử lý ở server gửi tới client cũng đồng thời xuất lên view) mà chưa đồng bộ các thread này lại, nên view ở client bị lỗi hiển thị).</w:t>
-      </w:r>
+        <w:t xml:space="preserve"> </w:t>
+      </w:r>
+      <w:r>
+        <w:rPr>
+          <w:color w:val="000000" w:themeColor="text1"/>
+          <w:sz w:val="28"/>
+          <w:szCs w:val="24"/>
+        </w:rPr>
+        <w:t>Chức năng này vẫn còn 1 lỗi đó là gửi bài trao đổi không được. Còn mọi chức năng khác như đi bài, chat với nhau vẫn hoạt động tốt như khi chơi với máy.</w:t>
+      </w:r>
+      <w:bookmarkStart w:id="0" w:name="_GoBack"/>
+      <w:bookmarkEnd w:id="0"/>
     </w:p>
     <w:p>
       <w:pPr>
@@ -1975,8 +1985,6 @@
         </w:rPr>
         <w:t>1412204 Nguyễn Công Tuấn Huy: Game Model, Player</w:t>
       </w:r>
-      <w:bookmarkStart w:id="0" w:name="_GoBack"/>
-      <w:bookmarkEnd w:id="0"/>
     </w:p>
     <w:p>
       <w:pPr>
@@ -5162,7 +5170,7 @@
 </file>
 
 <file path=customXml/itemProps2.xml><?xml version="1.0" encoding="utf-8"?>
-<ds:datastoreItem xmlns:ds="http://schemas.openxmlformats.org/officeDocument/2006/customXml" ds:itemID="{7A5A845F-9EBC-4654-9420-A672F2D8A94E}">
+<ds:datastoreItem xmlns:ds="http://schemas.openxmlformats.org/officeDocument/2006/customXml" ds:itemID="{8B8271A9-2759-45ED-9FAC-8B94DCF51E8C}">
   <ds:schemaRefs>
     <ds:schemaRef ds:uri="http://schemas.openxmlformats.org/officeDocument/2006/bibliography"/>
   </ds:schemaRefs>

</xml_diff>